<commit_message>
support for xlsx and pptx file formats
</commit_message>
<xml_diff>
--- a/integration-tests/tika/src/main/resources/testDOCX_embedded.docx
+++ b/integration-tests/tika/src/main/resources/testDOCX_embedded.docx
@@ -5,17 +5,14 @@
     <w:p>
       <w:pPr>
         <w:pStyle w:val="Normal"/>
-        <w:rPr>
-          <w:b/>
-          <w:lang w:val="en-US"/>
-        </w:rPr>
+        <w:rPr/>
       </w:pPr>
       <w:r>
         <w:rPr>
           <w:b/>
           <w:lang w:val="en-US"/>
         </w:rPr>
-        <w:t>The quick brown fox jumps over the lazy dog.</w:t>
+        <w:t>The quick brown fox jumps over the lazy dog</w:t>
       </w:r>
     </w:p>
     <w:sectPr>
@@ -37,6 +34,7 @@
     <w:rPrDefault>
       <w:rPr>
         <w:rFonts w:ascii="Liberation Serif" w:hAnsi="Liberation Serif" w:eastAsia="Noto Sans CJK SC Regular" w:cs="FreeSans"/>
+        <w:sz w:val="20"/>
         <w:szCs w:val="24"/>
         <w:lang w:val="en-US" w:eastAsia="zh-CN" w:bidi="hi-IN"/>
       </w:rPr>
@@ -50,7 +48,7 @@
     <w:qFormat/>
     <w:pPr>
       <w:widowControl/>
-      <w:overflowPunct w:val="false"/>
+      <w:overflowPunct w:val="true"/>
       <w:bidi w:val="0"/>
       <w:jc w:val="left"/>
     </w:pPr>
@@ -59,7 +57,7 @@
       <w:color w:val="00000A"/>
       <w:sz w:val="24"/>
       <w:szCs w:val="24"/>
-      <w:lang w:eastAsia="zh-CN" w:bidi="hi-IN" w:val="en-US"/>
+      <w:lang w:val="en-US" w:eastAsia="zh-CN" w:bidi="hi-IN"/>
     </w:rPr>
   </w:style>
   <w:style w:type="paragraph" w:styleId="Heading">

</xml_diff>